<commit_message>
Updated links in req-diagrams files
</commit_message>
<xml_diff>
--- a/Artefacts/req-diagrams.docx
+++ b/Artefacts/req-diagrams.docx
@@ -41,10 +41,7 @@
         <w:ind w:hanging="360"/>
       </w:pPr>
       <w:r>
-        <w:t xml:space="preserve">Головна сторінка: Навігаційна “шапка” </w:t>
-      </w:r>
-      <w:r>
-        <w:t xml:space="preserve">з можливістю ввести товар для пошуку, перейти до корзини товарів, списку категорій, відкрити меню. Меню містить навігацію до списку замовлень користувача, сторінки зі звітністю про зароблені кошти, даних профілю або кнопку, що дозволяє вийти з профілю </w:t>
+        <w:t xml:space="preserve">Головна сторінка: Навігаційна “шапка” з можливістю ввести товар для пошуку, перейти до корзини товарів, списку категорій, відкрити меню. Меню містить навігацію до списку замовлень користувача, сторінки зі звітністю про зароблені кошти, даних профілю або кнопку, що дозволяє вийти з профілю </w:t>
       </w:r>
     </w:p>
     <w:p>
@@ -56,10 +53,7 @@
         <w:ind w:hanging="360"/>
       </w:pPr>
       <w:r>
-        <w:t>Сто</w:t>
-      </w:r>
-      <w:r>
-        <w:t xml:space="preserve">рінка «Мої замовлення»: табличка яка містить дату і номер замовлення, дані одержувача, ТТН (номер посилки), суму замовлення, спосіб доставки, спосіб оплати </w:t>
+        <w:t xml:space="preserve">Сторінка «Мої замовлення»: табличка яка містить дату і номер замовлення, дані одержувача, ТТН (номер посилки), суму замовлення, спосіб доставки, спосіб оплати </w:t>
       </w:r>
     </w:p>
     <w:p>
@@ -83,10 +77,7 @@
         <w:ind w:hanging="360"/>
       </w:pPr>
       <w:r>
-        <w:t>Сторінка «Мій профіль»: інфо</w:t>
-      </w:r>
-      <w:r>
-        <w:t xml:space="preserve">рмація про користувача </w:t>
+        <w:t xml:space="preserve">Сторінка «Мій профіль»: інформація про користувача </w:t>
       </w:r>
     </w:p>
     <w:p>
@@ -122,10 +113,7 @@
         <w:ind w:hanging="360"/>
       </w:pPr>
       <w:r>
-        <w:t>Мода</w:t>
-      </w:r>
-      <w:r>
-        <w:t xml:space="preserve">льне вікно «Створити оголошення»: можливість опублікувати оголошення, заповнити дані про товар, додати фото товару </w:t>
+        <w:t xml:space="preserve">Модальне вікно «Створити оголошення»: можливість опублікувати оголошення, заповнити дані про товар, додати фото товару </w:t>
       </w:r>
     </w:p>
     <w:p>
@@ -181,10 +169,7 @@
         <w:spacing w:after="198"/>
       </w:pPr>
       <w:r>
-        <w:t>Нефункціональні вим</w:t>
-      </w:r>
-      <w:r>
-        <w:t xml:space="preserve">оги </w:t>
+        <w:t xml:space="preserve">Нефункціональні вимоги </w:t>
       </w:r>
     </w:p>
     <w:p>
@@ -335,21 +320,8 @@
         <w:pStyle w:val="1"/>
         <w:ind w:right="73"/>
       </w:pPr>
-      <w:proofErr w:type="spellStart"/>
-      <w:r>
-        <w:t>Use</w:t>
-      </w:r>
-      <w:proofErr w:type="spellEnd"/>
-      <w:r>
-        <w:t xml:space="preserve"> </w:t>
-      </w:r>
-      <w:proofErr w:type="spellStart"/>
-      <w:r>
-        <w:t>case</w:t>
-      </w:r>
-      <w:proofErr w:type="spellEnd"/>
-      <w:r>
-        <w:t xml:space="preserve"> діаграма </w:t>
+      <w:r>
+        <w:t xml:space="preserve">Use case діаграма </w:t>
       </w:r>
     </w:p>
     <w:p>
@@ -358,13 +330,12 @@
         <w:ind w:left="0" w:firstLine="0"/>
         <w:jc w:val="right"/>
       </w:pPr>
-      <w:bookmarkStart w:id="0" w:name="_GoBack"/>
       <w:r>
         <w:rPr>
           <w:noProof/>
         </w:rPr>
         <w:drawing>
-          <wp:inline distT="0" distB="0" distL="0" distR="0">
+          <wp:inline distT="0" distB="0" distL="0" distR="0" wp14:anchorId="0561B7D6" wp14:editId="0561B7D7">
             <wp:extent cx="6061747" cy="5606796"/>
             <wp:effectExtent l="0" t="0" r="0" b="0"/>
             <wp:docPr id="181" name="Picture 181"/>
@@ -403,7 +374,6 @@
           </wp:inline>
         </w:drawing>
       </w:r>
-      <w:bookmarkEnd w:id="0"/>
       <w:r>
         <w:t xml:space="preserve"> </w:t>
       </w:r>
@@ -414,23 +384,7 @@
         <w:ind w:left="10"/>
       </w:pPr>
       <w:r>
-        <w:t xml:space="preserve">Посилання на </w:t>
-      </w:r>
-      <w:proofErr w:type="spellStart"/>
-      <w:r>
-        <w:t>Use</w:t>
-      </w:r>
-      <w:proofErr w:type="spellEnd"/>
-      <w:r>
-        <w:t xml:space="preserve"> </w:t>
-      </w:r>
-      <w:proofErr w:type="spellStart"/>
-      <w:r>
-        <w:t>Case</w:t>
-      </w:r>
-      <w:proofErr w:type="spellEnd"/>
-      <w:r>
-        <w:t xml:space="preserve">: </w:t>
+        <w:t xml:space="preserve">Посилання на Use Case: </w:t>
       </w:r>
     </w:p>
     <w:p>
@@ -447,84 +401,174 @@
         <w:spacing w:after="1" w:line="256" w:lineRule="auto"/>
         <w:ind w:left="-5"/>
       </w:pPr>
+      <w:hyperlink r:id="rId6" w:history="1">
+        <w:r>
+          <w:rPr>
+            <w:rStyle w:val="a3"/>
+          </w:rPr>
+          <w:t>https://www.figma.com/file/B</w:t>
+        </w:r>
+        <w:r>
+          <w:rPr>
+            <w:rStyle w:val="a3"/>
+          </w:rPr>
+          <w:t>2</w:t>
+        </w:r>
+        <w:r>
+          <w:rPr>
+            <w:rStyle w:val="a3"/>
+          </w:rPr>
+          <w:t>2nW34fpJfRJHBXI49GIH/Untitled?type=design&amp;no de-id=0%3A1&amp;mode=design&amp;t=lePvsE1EfHSCxvLi-1</w:t>
+        </w:r>
+      </w:hyperlink>
       <w:r>
         <w:rPr>
           <w:color w:val="2E75B6"/>
         </w:rPr>
-        <w:t xml:space="preserve">https://www.figma.com/file/B22nW34fpJfRJHBXI49GIH/Untitled?type=design&amp;no </w:t>
-      </w:r>
-      <w:proofErr w:type="spellStart"/>
+        <w:t xml:space="preserve"> </w:t>
+      </w:r>
+    </w:p>
+    <w:p>
+      <w:pPr>
+        <w:spacing w:after="0" w:line="259" w:lineRule="auto"/>
+        <w:ind w:left="0" w:firstLine="0"/>
+      </w:pPr>
+      <w:r>
+        <w:t xml:space="preserve"> </w:t>
+      </w:r>
+    </w:p>
+    <w:p>
+      <w:pPr>
+        <w:spacing w:after="44" w:line="259" w:lineRule="auto"/>
+        <w:ind w:left="0" w:firstLine="0"/>
+      </w:pPr>
+      <w:r>
+        <w:t xml:space="preserve"> </w:t>
+      </w:r>
+    </w:p>
+    <w:p>
+      <w:pPr>
+        <w:spacing w:after="147"/>
+        <w:ind w:left="10"/>
+      </w:pPr>
+      <w:r>
+        <w:t xml:space="preserve">Посилання на ER діаграму: </w:t>
+      </w:r>
+    </w:p>
+    <w:p>
+      <w:pPr>
+        <w:spacing w:after="161" w:line="256" w:lineRule="auto"/>
+        <w:ind w:left="-5"/>
+      </w:pPr>
+      <w:hyperlink r:id="rId7" w:history="1">
+        <w:r>
+          <w:rPr>
+            <w:rStyle w:val="a3"/>
+          </w:rPr>
+          <w:t>http</w:t>
+        </w:r>
+        <w:r>
+          <w:rPr>
+            <w:rStyle w:val="a3"/>
+          </w:rPr>
+          <w:t>s</w:t>
+        </w:r>
+        <w:r>
+          <w:rPr>
+            <w:rStyle w:val="a3"/>
+          </w:rPr>
+          <w:t>://</w:t>
+        </w:r>
+        <w:r>
+          <w:rPr>
+            <w:rStyle w:val="a3"/>
+          </w:rPr>
+          <w:t>d</w:t>
+        </w:r>
+        <w:r>
+          <w:rPr>
+            <w:rStyle w:val="a3"/>
+          </w:rPr>
+          <w:t>rive.g</w:t>
+        </w:r>
+        <w:bookmarkStart w:id="0" w:name="_GoBack"/>
+        <w:bookmarkEnd w:id="0"/>
+        <w:r>
+          <w:rPr>
+            <w:rStyle w:val="a3"/>
+          </w:rPr>
+          <w:t>o</w:t>
+        </w:r>
+        <w:r>
+          <w:rPr>
+            <w:rStyle w:val="a3"/>
+          </w:rPr>
+          <w:t>ogle.com/file/d/15Epl3tqOk_fdXJaRhkZ6mNJMsfTN2D</w:t>
+        </w:r>
+        <w:r>
+          <w:rPr>
+            <w:rStyle w:val="a3"/>
+            <w:lang w:val="en-US"/>
+          </w:rPr>
+          <w:t>-</w:t>
+        </w:r>
+        <w:r>
+          <w:rPr>
+            <w:rStyle w:val="a3"/>
+          </w:rPr>
+          <w:t>r/view?usp=sharing</w:t>
+        </w:r>
+      </w:hyperlink>
       <w:r>
         <w:rPr>
           <w:color w:val="2E75B6"/>
         </w:rPr>
-        <w:t>de</w:t>
-      </w:r>
+        <w:t xml:space="preserve"> </w:t>
+      </w:r>
+    </w:p>
+    <w:p>
+      <w:pPr>
+        <w:spacing w:after="210" w:line="259" w:lineRule="auto"/>
+        <w:ind w:left="0" w:firstLine="0"/>
+      </w:pPr>
+      <w:r>
+        <w:t xml:space="preserve"> </w:t>
+      </w:r>
+    </w:p>
+    <w:p>
+      <w:pPr>
+        <w:spacing w:after="161" w:line="256" w:lineRule="auto"/>
+        <w:ind w:left="-5"/>
+      </w:pPr>
+      <w:r>
+        <w:lastRenderedPageBreak/>
+        <w:t xml:space="preserve">Посилання на діаграму послідовностей: </w:t>
+      </w:r>
+      <w:hyperlink r:id="rId8" w:history="1">
+        <w:r>
+          <w:rPr>
+            <w:rStyle w:val="a3"/>
+          </w:rPr>
+          <w:t>https://www.figma.com/file/7o7xLTHdUZhmfibqAoJzNK/Untitled?type=design&amp;no de-id=0%3A1&amp;mode=desi</w:t>
+        </w:r>
+        <w:r>
+          <w:rPr>
+            <w:rStyle w:val="a3"/>
+          </w:rPr>
+          <w:t>g</w:t>
+        </w:r>
+        <w:r>
+          <w:rPr>
+            <w:rStyle w:val="a3"/>
+          </w:rPr>
+          <w:t>n&amp;t=t9q0L2ghDwu6S89O-1</w:t>
+        </w:r>
+      </w:hyperlink>
       <w:r>
         <w:rPr>
           <w:color w:val="2E75B6"/>
         </w:rPr>
-        <w:t>-id</w:t>
-      </w:r>
-      <w:proofErr w:type="spellEnd"/>
-      <w:r>
-        <w:rPr>
-          <w:color w:val="2E75B6"/>
-        </w:rPr>
-        <w:t>=0%3A1&amp;mode=</w:t>
-      </w:r>
-      <w:proofErr w:type="spellStart"/>
-      <w:r>
-        <w:rPr>
-          <w:color w:val="2E75B6"/>
-        </w:rPr>
-        <w:t>design&amp;t</w:t>
-      </w:r>
-      <w:proofErr w:type="spellEnd"/>
-      <w:r>
-        <w:rPr>
-          <w:color w:val="2E75B6"/>
-        </w:rPr>
-        <w:t xml:space="preserve">=lePvsE1EfHSCxvLi-1 </w:t>
-      </w:r>
-    </w:p>
-    <w:p>
-      <w:pPr>
-        <w:spacing w:after="0" w:line="259" w:lineRule="auto"/>
-        <w:ind w:left="0" w:firstLine="0"/>
-      </w:pPr>
-      <w:r>
-        <w:t xml:space="preserve"> </w:t>
-      </w:r>
-    </w:p>
-    <w:p>
-      <w:pPr>
-        <w:spacing w:after="44" w:line="259" w:lineRule="auto"/>
-        <w:ind w:left="0" w:firstLine="0"/>
-      </w:pPr>
-      <w:r>
-        <w:t xml:space="preserve"> </w:t>
-      </w:r>
-    </w:p>
-    <w:p>
-      <w:pPr>
-        <w:spacing w:after="147"/>
-        <w:ind w:left="10"/>
-      </w:pPr>
-      <w:r>
-        <w:t xml:space="preserve">Посилання на ER діаграму: </w:t>
-      </w:r>
-    </w:p>
-    <w:p>
-      <w:pPr>
-        <w:spacing w:after="161" w:line="256" w:lineRule="auto"/>
-        <w:ind w:left="-5"/>
-      </w:pPr>
-      <w:r>
-        <w:rPr>
-          <w:color w:val="2E75B6"/>
-        </w:rPr>
-        <w:t xml:space="preserve">https://drive.google.com/file/d/15Epl3tqOk_fdXJaRhkZ6mNJMsfTN2Dr/view?usp=sharing </w:t>
+        <w:t xml:space="preserve"> </w:t>
       </w:r>
     </w:p>
     <w:p>
@@ -538,68 +582,6 @@
     </w:p>
     <w:p>
       <w:pPr>
-        <w:spacing w:after="161" w:line="256" w:lineRule="auto"/>
-        <w:ind w:left="-5"/>
-      </w:pPr>
-      <w:r>
-        <w:lastRenderedPageBreak/>
-        <w:t>Посилання на діагра</w:t>
-      </w:r>
-      <w:r>
-        <w:t xml:space="preserve">му послідовностей: </w:t>
-      </w:r>
-      <w:r>
-        <w:rPr>
-          <w:color w:val="2E75B6"/>
-        </w:rPr>
-        <w:t xml:space="preserve">https://www.figma.com/file/7o7xLTHdUZhmfibqAoJzNK/Untitled?type=design&amp;no </w:t>
-      </w:r>
-      <w:proofErr w:type="spellStart"/>
-      <w:r>
-        <w:rPr>
-          <w:color w:val="2E75B6"/>
-        </w:rPr>
-        <w:t>de</w:t>
-      </w:r>
-      <w:r>
-        <w:rPr>
-          <w:color w:val="2E75B6"/>
-        </w:rPr>
-        <w:t>-id</w:t>
-      </w:r>
-      <w:proofErr w:type="spellEnd"/>
-      <w:r>
-        <w:rPr>
-          <w:color w:val="2E75B6"/>
-        </w:rPr>
-        <w:t>=0%3A1&amp;mode=</w:t>
-      </w:r>
-      <w:proofErr w:type="spellStart"/>
-      <w:r>
-        <w:rPr>
-          <w:color w:val="2E75B6"/>
-        </w:rPr>
-        <w:t>design&amp;t</w:t>
-      </w:r>
-      <w:proofErr w:type="spellEnd"/>
-      <w:r>
-        <w:rPr>
-          <w:color w:val="2E75B6"/>
-        </w:rPr>
-        <w:t xml:space="preserve">=t9q0L2ghDwu6S89O-1 </w:t>
-      </w:r>
-    </w:p>
-    <w:p>
-      <w:pPr>
-        <w:spacing w:after="210" w:line="259" w:lineRule="auto"/>
-        <w:ind w:left="0" w:firstLine="0"/>
-      </w:pPr>
-      <w:r>
-        <w:t xml:space="preserve"> </w:t>
-      </w:r>
-    </w:p>
-    <w:p>
-      <w:pPr>
         <w:spacing w:after="145"/>
         <w:ind w:left="10"/>
       </w:pPr>
@@ -612,7 +594,7 @@
         <w:spacing w:after="158" w:line="257" w:lineRule="auto"/>
         <w:ind w:left="0" w:firstLine="0"/>
       </w:pPr>
-      <w:hyperlink r:id="rId6">
+      <w:hyperlink r:id="rId9">
         <w:r>
           <w:rPr>
             <w:color w:val="0563C1"/>
@@ -621,8 +603,8 @@
           <w:t>https://www.figma.com/file/nvFkGglvs66tt6CrCL46EP/Untitled?type=design&amp;node</w:t>
         </w:r>
       </w:hyperlink>
-      <w:hyperlink r:id="rId7"/>
-      <w:hyperlink r:id="rId8">
+      <w:hyperlink r:id="rId10"/>
+      <w:hyperlink r:id="rId11">
         <w:r>
           <w:rPr>
             <w:color w:val="0563C1"/>
@@ -631,7 +613,7 @@
           <w:t>id=0</w:t>
         </w:r>
       </w:hyperlink>
-      <w:hyperlink r:id="rId9">
+      <w:hyperlink r:id="rId12">
         <w:r>
           <w:rPr>
             <w:color w:val="0563C1"/>
@@ -640,41 +622,34 @@
           <w:t>-</w:t>
         </w:r>
       </w:hyperlink>
-      <w:hyperlink r:id="rId10">
+      <w:hyperlink r:id="rId13">
         <w:r>
           <w:rPr>
             <w:color w:val="0563C1"/>
             <w:u w:val="single" w:color="0563C1"/>
           </w:rPr>
-          <w:t>1&amp;mode=design&amp;t</w:t>
-        </w:r>
+          <w:t>1&amp;mode=design&amp;t=LJbsu7wvr4YIbF54</w:t>
+        </w:r>
+      </w:hyperlink>
+      <w:hyperlink r:id="rId14">
         <w:r>
           <w:rPr>
             <w:color w:val="0563C1"/>
             <w:u w:val="single" w:color="0563C1"/>
           </w:rPr>
-          <w:t>=LJbsu7wvr4YIbF54</w:t>
+          <w:t>-</w:t>
         </w:r>
       </w:hyperlink>
-      <w:hyperlink r:id="rId11">
+      <w:hyperlink r:id="rId15">
         <w:r>
           <w:rPr>
             <w:color w:val="0563C1"/>
             <w:u w:val="single" w:color="0563C1"/>
           </w:rPr>
-          <w:t>-</w:t>
+          <w:t>0</w:t>
         </w:r>
       </w:hyperlink>
-      <w:hyperlink r:id="rId12">
-        <w:r>
-          <w:rPr>
-            <w:color w:val="0563C1"/>
-            <w:u w:val="single" w:color="0563C1"/>
-          </w:rPr>
-          <w:t>0</w:t>
-        </w:r>
-      </w:hyperlink>
-      <w:hyperlink r:id="rId13">
+      <w:hyperlink r:id="rId16">
         <w:r>
           <w:rPr>
             <w:color w:val="0563C1"/>
@@ -1632,6 +1607,29 @@
       <w:sz w:val="32"/>
     </w:rPr>
   </w:style>
+  <w:style w:type="character" w:styleId="a3">
+    <w:name w:val="Hyperlink"/>
+    <w:basedOn w:val="a0"/>
+    <w:uiPriority w:val="99"/>
+    <w:unhideWhenUsed/>
+    <w:rsid w:val="00D66181"/>
+    <w:rPr>
+      <w:color w:val="0563C1" w:themeColor="hyperlink"/>
+      <w:u w:val="single"/>
+    </w:rPr>
+  </w:style>
+  <w:style w:type="character" w:styleId="a4">
+    <w:name w:val="FollowedHyperlink"/>
+    <w:basedOn w:val="a0"/>
+    <w:uiPriority w:val="99"/>
+    <w:semiHidden/>
+    <w:unhideWhenUsed/>
+    <w:rsid w:val="00D66181"/>
+    <w:rPr>
+      <w:color w:val="954F72" w:themeColor="followedHyperlink"/>
+      <w:u w:val="single"/>
+    </w:rPr>
+  </w:style>
 </w:styles>
 </file>
 

</xml_diff>

<commit_message>
added a description to the use case diagram
</commit_message>
<xml_diff>
--- a/Artefacts/req-diagrams.docx
+++ b/Artefacts/req-diagrams.docx
@@ -321,30 +321,27 @@
         <w:ind w:right="73"/>
       </w:pPr>
       <w:r>
-        <w:t xml:space="preserve">Use case діаграма </w:t>
-      </w:r>
-    </w:p>
-    <w:p>
-      <w:pPr>
-        <w:spacing w:after="121" w:line="259" w:lineRule="auto"/>
-        <w:ind w:left="0" w:firstLine="0"/>
-        <w:jc w:val="right"/>
-      </w:pPr>
-      <w:r>
-        <w:rPr>
-          <w:noProof/>
-        </w:rPr>
         <w:drawing>
-          <wp:inline distT="0" distB="0" distL="0" distR="0" wp14:anchorId="0561B7D6" wp14:editId="0561B7D7">
-            <wp:extent cx="6061747" cy="5606796"/>
+          <wp:anchor distT="0" distB="0" distL="114300" distR="114300" simplePos="0" relativeHeight="251658240" behindDoc="0" locked="0" layoutInCell="1" allowOverlap="1" wp14:anchorId="374B47B1" wp14:editId="4D1980A5">
+            <wp:simplePos x="0" y="0"/>
+            <wp:positionH relativeFrom="page">
+              <wp:align>right</wp:align>
+            </wp:positionH>
+            <wp:positionV relativeFrom="paragraph">
+              <wp:posOffset>323215</wp:posOffset>
+            </wp:positionV>
+            <wp:extent cx="7452360" cy="7452360"/>
             <wp:effectExtent l="0" t="0" r="0" b="0"/>
-            <wp:docPr id="181" name="Picture 181"/>
-            <wp:cNvGraphicFramePr/>
+            <wp:wrapTopAndBottom/>
+            <wp:docPr id="1" name="Рисунок 1"/>
+            <wp:cNvGraphicFramePr>
+              <a:graphicFrameLocks xmlns:a="http://schemas.openxmlformats.org/drawingml/2006/main" noChangeAspect="1"/>
+            </wp:cNvGraphicFramePr>
             <a:graphic xmlns:a="http://schemas.openxmlformats.org/drawingml/2006/main">
               <a:graphicData uri="http://schemas.openxmlformats.org/drawingml/2006/picture">
                 <pic:pic xmlns:pic="http://schemas.openxmlformats.org/drawingml/2006/picture">
                   <pic:nvPicPr>
-                    <pic:cNvPr id="181" name="Picture 181"/>
+                    <pic:cNvPr id="1" name=""/>
                     <pic:cNvPicPr/>
                   </pic:nvPicPr>
                   <pic:blipFill>
@@ -362,7 +359,7 @@
                   <pic:spPr>
                     <a:xfrm>
                       <a:off x="0" y="0"/>
-                      <a:ext cx="6061747" cy="5606796"/>
+                      <a:ext cx="7452360" cy="7452360"/>
                     </a:xfrm>
                     <a:prstGeom prst="rect">
                       <a:avLst/>
@@ -371,29 +368,553 @@
                 </pic:pic>
               </a:graphicData>
             </a:graphic>
-          </wp:inline>
+            <wp14:sizeRelH relativeFrom="margin">
+              <wp14:pctWidth>0</wp14:pctWidth>
+            </wp14:sizeRelH>
+            <wp14:sizeRelV relativeFrom="margin">
+              <wp14:pctHeight>0</wp14:pctHeight>
+            </wp14:sizeRelV>
+          </wp:anchor>
         </w:drawing>
       </w:r>
+      <w:proofErr w:type="spellStart"/>
+      <w:r>
+        <w:t>Use</w:t>
+      </w:r>
+      <w:proofErr w:type="spellEnd"/>
       <w:r>
         <w:t xml:space="preserve"> </w:t>
       </w:r>
+      <w:proofErr w:type="spellStart"/>
+      <w:r>
+        <w:t>case</w:t>
+      </w:r>
+      <w:proofErr w:type="spellEnd"/>
+      <w:r>
+        <w:t xml:space="preserve"> діаграма </w:t>
+      </w:r>
+    </w:p>
+    <w:p>
+      <w:pPr>
+        <w:spacing w:after="121" w:line="259" w:lineRule="auto"/>
+        <w:ind w:left="0" w:firstLine="0"/>
+        <w:jc w:val="right"/>
+      </w:pPr>
+    </w:p>
+    <w:p>
+      <w:pPr>
+        <w:spacing w:after="121" w:line="259" w:lineRule="auto"/>
+        <w:ind w:left="0" w:firstLine="0"/>
+        <w:jc w:val="right"/>
+      </w:pPr>
+    </w:p>
+    <w:p>
+      <w:pPr>
+        <w:spacing w:after="121" w:line="259" w:lineRule="auto"/>
+        <w:ind w:left="0" w:firstLine="0"/>
+        <w:jc w:val="right"/>
+      </w:pPr>
+      <w:r>
+        <w:t xml:space="preserve"> </w:t>
+      </w:r>
     </w:p>
     <w:p>
       <w:pPr>
         <w:spacing w:after="0"/>
         <w:ind w:left="10"/>
-      </w:pPr>
-      <w:r>
-        <w:t xml:space="preserve">Посилання на Use Case: </w:t>
-      </w:r>
-    </w:p>
-    <w:p>
-      <w:pPr>
-        <w:spacing w:after="0" w:line="259" w:lineRule="auto"/>
+        <w:rPr>
+          <w:b/>
+        </w:rPr>
+      </w:pPr>
+      <w:r>
+        <w:rPr>
+          <w:b/>
+        </w:rPr>
+        <w:lastRenderedPageBreak/>
+        <w:t>Гість:</w:t>
+      </w:r>
+    </w:p>
+    <w:p>
+      <w:pPr>
+        <w:pStyle w:val="a5"/>
+        <w:numPr>
+          <w:ilvl w:val="0"/>
+          <w:numId w:val="3"/>
+        </w:numPr>
+        <w:spacing w:after="0"/>
+      </w:pPr>
+      <w:r>
+        <w:rPr>
+          <w:i/>
+        </w:rPr>
+        <w:t>Перегляд ознайомчої сторінки</w:t>
+      </w:r>
+      <w:r>
+        <w:t xml:space="preserve">: Гість має можливість переглядати інформацію, доступну для публічного доступу на ознайомчій сторінці, яка може містити загальну інформацію про продукти або послуги, які пропонуються на платформі. </w:t>
+      </w:r>
+    </w:p>
+    <w:p>
+      <w:pPr>
+        <w:pStyle w:val="a5"/>
+        <w:numPr>
+          <w:ilvl w:val="0"/>
+          <w:numId w:val="3"/>
+        </w:numPr>
+        <w:spacing w:after="0"/>
+      </w:pPr>
+      <w:r>
+        <w:t xml:space="preserve"> </w:t>
+      </w:r>
+      <w:r>
+        <w:rPr>
+          <w:i/>
+        </w:rPr>
+        <w:t>Реєстрація:</w:t>
+      </w:r>
+      <w:r>
+        <w:t xml:space="preserve"> Гість може зареєструвати новий обліковий запис на платформі, введенням необхідних особистих даних, таких як ім'я, адреса електронної пошти, пароль тощо. Крім того, в процесі реєстрації гість може мати можливість редагувати свій профіль, включаючи зміну особистої інформації та додавання фотографії користувача.</w:t>
+      </w:r>
+      <w:bookmarkStart w:id="0" w:name="_GoBack"/>
+      <w:bookmarkEnd w:id="0"/>
+    </w:p>
+    <w:p>
+      <w:pPr>
+        <w:pStyle w:val="a5"/>
+        <w:numPr>
+          <w:ilvl w:val="0"/>
+          <w:numId w:val="3"/>
+        </w:numPr>
+        <w:spacing w:after="0"/>
+      </w:pPr>
+      <w:r>
+        <w:t xml:space="preserve"> </w:t>
+      </w:r>
+      <w:r>
+        <w:rPr>
+          <w:i/>
+        </w:rPr>
+        <w:t xml:space="preserve">Вхід: </w:t>
+      </w:r>
+      <w:r>
+        <w:t>Гість може виконати вхід до системи, використовуючи вже існуючий обліковий запис або зареєструвати новий обліковий запис. Після успішного входу гість стає зареєстрованим користувачем і має можливість отримати доступ до додаткових функцій та функціоналу.</w:t>
+      </w:r>
+    </w:p>
+    <w:p>
+      <w:pPr>
+        <w:spacing w:after="0"/>
         <w:ind w:left="0" w:firstLine="0"/>
+        <w:rPr>
+          <w:b/>
+        </w:rPr>
+      </w:pPr>
+      <w:r>
+        <w:rPr>
+          <w:b/>
+        </w:rPr>
+        <w:t>Продавець:</w:t>
+      </w:r>
+    </w:p>
+    <w:p>
+      <w:pPr>
+        <w:pStyle w:val="a5"/>
+        <w:numPr>
+          <w:ilvl w:val="0"/>
+          <w:numId w:val="4"/>
+        </w:numPr>
+        <w:spacing w:after="0"/>
+      </w:pPr>
+      <w:r>
+        <w:rPr>
+          <w:i/>
+        </w:rPr>
+        <w:t>Редагування профілю:</w:t>
+      </w:r>
+      <w:r>
+        <w:t xml:space="preserve"> Продавець має можливість редагувати свій профіль, змінюючи особисті дані, контактну інформацію та інші деталі, щоб забезпечити актуальність інформації про себе.</w:t>
+      </w:r>
+    </w:p>
+    <w:p>
+      <w:pPr>
+        <w:pStyle w:val="a5"/>
+        <w:numPr>
+          <w:ilvl w:val="0"/>
+          <w:numId w:val="4"/>
+        </w:numPr>
+        <w:spacing w:after="0"/>
+      </w:pPr>
+      <w:r>
+        <w:rPr>
+          <w:i/>
+        </w:rPr>
+        <w:t>Пошук товарів:</w:t>
+      </w:r>
+      <w:r>
+        <w:t xml:space="preserve"> Продавець може використовувати пошукову функцію для знаходження конкретних товарів на платформі.  </w:t>
+      </w:r>
+    </w:p>
+    <w:p>
+      <w:pPr>
+        <w:pStyle w:val="a5"/>
+        <w:numPr>
+          <w:ilvl w:val="0"/>
+          <w:numId w:val="4"/>
+        </w:numPr>
+        <w:spacing w:after="0"/>
+      </w:pPr>
+      <w:r>
+        <w:rPr>
+          <w:i/>
+        </w:rPr>
+        <w:t>Вибір категорії товарів:</w:t>
+      </w:r>
+      <w:r>
+        <w:t xml:space="preserve"> Продавець може вибрати певну категорію товарів, щоб швидко знайти потрібний асортимент.  </w:t>
+      </w:r>
+    </w:p>
+    <w:p>
+      <w:pPr>
+        <w:pStyle w:val="a5"/>
+        <w:numPr>
+          <w:ilvl w:val="0"/>
+          <w:numId w:val="4"/>
+        </w:numPr>
+        <w:spacing w:after="0"/>
+      </w:pPr>
+      <w:r>
+        <w:rPr>
+          <w:i/>
+        </w:rPr>
+        <w:t>Огляд товарів (з розширеною фільтрацією):</w:t>
+      </w:r>
+      <w:r>
+        <w:t xml:space="preserve"> Продавець може переглядати доступний асортимент товарів, використовуючи фільтри для точнішого відображення результатів.  </w:t>
+      </w:r>
+    </w:p>
+    <w:p>
+      <w:pPr>
+        <w:pStyle w:val="a5"/>
+        <w:numPr>
+          <w:ilvl w:val="0"/>
+          <w:numId w:val="4"/>
+        </w:numPr>
+        <w:spacing w:after="0"/>
+      </w:pPr>
+      <w:r>
+        <w:rPr>
+          <w:i/>
+        </w:rPr>
+        <w:t xml:space="preserve">Переглянути відомості про товар: </w:t>
+      </w:r>
+      <w:r>
+        <w:t xml:space="preserve">Продавець може переглядати детальні відомості про кожен товар, включаючи опис, ціну, характеристики тощо.  </w:t>
+      </w:r>
+    </w:p>
+    <w:p>
+      <w:pPr>
+        <w:pStyle w:val="a5"/>
+        <w:numPr>
+          <w:ilvl w:val="0"/>
+          <w:numId w:val="4"/>
+        </w:numPr>
+        <w:spacing w:after="0"/>
+      </w:pPr>
+      <w:r>
+        <w:rPr>
+          <w:i/>
+        </w:rPr>
+        <w:t>Додати товар до кошика:</w:t>
+      </w:r>
+      <w:r>
+        <w:t xml:space="preserve"> Продавець може додавати товари до кошика під час огляду, які він бажає придбати або розглядає для подальшої покупки.  </w:t>
+      </w:r>
+    </w:p>
+    <w:p>
+      <w:pPr>
+        <w:pStyle w:val="a5"/>
+        <w:numPr>
+          <w:ilvl w:val="0"/>
+          <w:numId w:val="4"/>
+        </w:numPr>
+        <w:spacing w:after="0"/>
+      </w:pPr>
+      <w:r>
+        <w:rPr>
+          <w:i/>
+        </w:rPr>
+        <w:t>Видалити товар з кошика</w:t>
+      </w:r>
+      <w:r>
+        <w:t xml:space="preserve">: Продавець може видаляти товари з кошика, якщо він змінить своє рішення щодо покупки.  </w:t>
+      </w:r>
+    </w:p>
+    <w:p>
+      <w:pPr>
+        <w:pStyle w:val="a5"/>
+        <w:numPr>
+          <w:ilvl w:val="0"/>
+          <w:numId w:val="4"/>
+        </w:numPr>
+        <w:spacing w:after="0"/>
+      </w:pPr>
+      <w:r>
+        <w:rPr>
+          <w:i/>
+        </w:rPr>
+        <w:t>Перейти до оформлення товарів (включає оформлення замовлення):</w:t>
+      </w:r>
+      <w:r>
+        <w:t xml:space="preserve"> Продавець може перейти до процесу оформлення товарів, включаючи створення замовлення з введенням необхідної інформації.  </w:t>
+      </w:r>
+    </w:p>
+    <w:p>
+      <w:pPr>
+        <w:pStyle w:val="a5"/>
+        <w:numPr>
+          <w:ilvl w:val="0"/>
+          <w:numId w:val="4"/>
+        </w:numPr>
+        <w:spacing w:after="0"/>
+      </w:pPr>
+      <w:r>
+        <w:rPr>
+          <w:i/>
+        </w:rPr>
+        <w:t>Здійснити оплату (включає вибір способу оплати):</w:t>
+      </w:r>
+      <w:r>
+        <w:t xml:space="preserve"> Продавець може здійснити оплату за замовлення, обравши відповідний спосіб оплати.  </w:t>
+      </w:r>
+    </w:p>
+    <w:p>
+      <w:pPr>
+        <w:pStyle w:val="a5"/>
+        <w:numPr>
+          <w:ilvl w:val="0"/>
+          <w:numId w:val="4"/>
+        </w:numPr>
+        <w:spacing w:after="0"/>
       </w:pPr>
       <w:r>
         <w:t xml:space="preserve"> </w:t>
+      </w:r>
+      <w:r>
+        <w:rPr>
+          <w:i/>
+        </w:rPr>
+        <w:t xml:space="preserve">Історія замовлень: </w:t>
+      </w:r>
+      <w:r>
+        <w:t xml:space="preserve">Продавець може переглянути історію своїх замовлень, щоб відстежувати статуси та деталі кожного з них.  </w:t>
+      </w:r>
+    </w:p>
+    <w:p>
+      <w:pPr>
+        <w:pStyle w:val="a5"/>
+        <w:numPr>
+          <w:ilvl w:val="0"/>
+          <w:numId w:val="4"/>
+        </w:numPr>
+        <w:spacing w:after="0"/>
+      </w:pPr>
+      <w:r>
+        <w:t xml:space="preserve"> </w:t>
+      </w:r>
+      <w:r>
+        <w:rPr>
+          <w:i/>
+        </w:rPr>
+        <w:t>Вивід зароблених коштів:</w:t>
+      </w:r>
+      <w:r>
+        <w:t xml:space="preserve"> Продавець може переглянути свої фінансові відомості, включаючи зароблені кошти на платформі.  </w:t>
+      </w:r>
+    </w:p>
+    <w:p>
+      <w:pPr>
+        <w:pStyle w:val="a5"/>
+        <w:numPr>
+          <w:ilvl w:val="0"/>
+          <w:numId w:val="4"/>
+        </w:numPr>
+        <w:spacing w:after="0"/>
+      </w:pPr>
+      <w:r>
+        <w:lastRenderedPageBreak/>
+        <w:t xml:space="preserve"> </w:t>
+      </w:r>
+      <w:r>
+        <w:rPr>
+          <w:i/>
+        </w:rPr>
+        <w:t>Вихід:</w:t>
+      </w:r>
+      <w:r>
+        <w:t xml:space="preserve"> Продавець може вийти з облікового запису на платформі після завершення роботи.</w:t>
+      </w:r>
+    </w:p>
+    <w:p>
+      <w:pPr>
+        <w:spacing w:after="0"/>
+        <w:ind w:left="0" w:firstLine="0"/>
+        <w:rPr>
+          <w:b/>
+        </w:rPr>
+      </w:pPr>
+      <w:r>
+        <w:rPr>
+          <w:b/>
+        </w:rPr>
+        <w:t>Постачальник</w:t>
+      </w:r>
+      <w:r>
+        <w:rPr>
+          <w:b/>
+        </w:rPr>
+        <w:t>:</w:t>
+      </w:r>
+    </w:p>
+    <w:p>
+      <w:pPr>
+        <w:pStyle w:val="a5"/>
+        <w:numPr>
+          <w:ilvl w:val="0"/>
+          <w:numId w:val="5"/>
+        </w:numPr>
+        <w:spacing w:after="0"/>
+      </w:pPr>
+      <w:r>
+        <w:rPr>
+          <w:i/>
+        </w:rPr>
+        <w:t>Включає все, що і Продавець:</w:t>
+      </w:r>
+      <w:r>
+        <w:t xml:space="preserve"> Постачальник має ті ж самі можливості, що й продавець, включаючи редагування профілю, пошук товарів, додавання товарів до кошика, оформлення замовлення, оплату, перегляд історії замовлень, вивід зароблених коштів та вихід.  </w:t>
+      </w:r>
+    </w:p>
+    <w:p>
+      <w:pPr>
+        <w:pStyle w:val="a5"/>
+        <w:numPr>
+          <w:ilvl w:val="0"/>
+          <w:numId w:val="5"/>
+        </w:numPr>
+        <w:spacing w:after="0"/>
+      </w:pPr>
+      <w:r>
+        <w:rPr>
+          <w:i/>
+        </w:rPr>
+        <w:t>Оформити підписку (включає вибір підписки):</w:t>
+      </w:r>
+      <w:r>
+        <w:t xml:space="preserve"> Постачальник може оформити підписку на платформі, вибравши підходящий тарифний план або підписку, яка надає доступ до певних функцій або привілеїв.  </w:t>
+      </w:r>
+    </w:p>
+    <w:p>
+      <w:pPr>
+        <w:pStyle w:val="a5"/>
+        <w:numPr>
+          <w:ilvl w:val="0"/>
+          <w:numId w:val="5"/>
+        </w:numPr>
+        <w:spacing w:after="0"/>
+      </w:pPr>
+      <w:r>
+        <w:rPr>
+          <w:i/>
+        </w:rPr>
+        <w:t>Створити оголошення (включає додати заголовок, додати фото, додати опис, додати кількість):</w:t>
+      </w:r>
+      <w:r>
+        <w:t xml:space="preserve"> Постачальник може створювати нові оголошення про свої товари, включаючи додавання заголовку, фотографій, опису товару та вказання кількості одиниць товару.  </w:t>
+      </w:r>
+    </w:p>
+    <w:p>
+      <w:pPr>
+        <w:pStyle w:val="a5"/>
+        <w:numPr>
+          <w:ilvl w:val="0"/>
+          <w:numId w:val="5"/>
+        </w:numPr>
+        <w:spacing w:after="0"/>
+      </w:pPr>
+      <w:r>
+        <w:rPr>
+          <w:i/>
+        </w:rPr>
+        <w:t>Оновлення інформації про товар:</w:t>
+      </w:r>
+      <w:r>
+        <w:t xml:space="preserve"> Постачальник може оновлювати інформацію про свої товари, включаючи зміну ціни, опису, кількості наявних одиниць тощо.  </w:t>
+      </w:r>
+    </w:p>
+    <w:p>
+      <w:pPr>
+        <w:pStyle w:val="a5"/>
+        <w:numPr>
+          <w:ilvl w:val="0"/>
+          <w:numId w:val="5"/>
+        </w:numPr>
+        <w:spacing w:after="0"/>
+      </w:pPr>
+      <w:r>
+        <w:rPr>
+          <w:i/>
+        </w:rPr>
+        <w:t>Виплата коштів:</w:t>
+      </w:r>
+      <w:r>
+        <w:t xml:space="preserve"> Постачальник може здійснити виплату коштів за продані товари або послуги, які надані через платформу.  </w:t>
+      </w:r>
+    </w:p>
+    <w:p>
+      <w:pPr>
+        <w:pStyle w:val="a5"/>
+        <w:numPr>
+          <w:ilvl w:val="0"/>
+          <w:numId w:val="5"/>
+        </w:numPr>
+        <w:spacing w:after="0"/>
+      </w:pPr>
+      <w:r>
+        <w:rPr>
+          <w:i/>
+        </w:rPr>
+        <w:t>Історія виплат:</w:t>
+      </w:r>
+      <w:r>
+        <w:t xml:space="preserve"> Постачальник може переглянути історію своїх виплат, щоб відстежувати суми та дати проведених транзакцій.</w:t>
+      </w:r>
+    </w:p>
+    <w:p>
+      <w:pPr>
+        <w:spacing w:after="0"/>
+        <w:ind w:left="360" w:firstLine="0"/>
+      </w:pPr>
+    </w:p>
+    <w:p>
+      <w:pPr>
+        <w:spacing w:after="0"/>
+      </w:pPr>
+      <w:r>
+        <w:t xml:space="preserve">Посилання на </w:t>
+      </w:r>
+      <w:proofErr w:type="spellStart"/>
+      <w:r>
+        <w:t>Use</w:t>
+      </w:r>
+      <w:proofErr w:type="spellEnd"/>
+      <w:r>
+        <w:t xml:space="preserve"> </w:t>
+      </w:r>
+      <w:proofErr w:type="spellStart"/>
+      <w:r>
+        <w:t>Case</w:t>
+      </w:r>
+      <w:proofErr w:type="spellEnd"/>
+      <w:r>
+        <w:t xml:space="preserve">: </w:t>
       </w:r>
     </w:p>
     <w:p>
@@ -420,30 +941,41 @@
         <w:rPr>
           <w:color w:val="2E75B6"/>
         </w:rPr>
-      </w:r>
-      <w:r>
-        <w:rPr>
-          <w:color w:val="2E75B6"/>
-        </w:rPr>
         <w:fldChar w:fldCharType="separate"/>
       </w:r>
       <w:r>
         <w:rPr>
           <w:rStyle w:val="a3"/>
         </w:rPr>
-        <w:t>https://www.figma.com/file/B</w:t>
-      </w:r>
+        <w:t xml:space="preserve">https://www.figma.com/file/B22nW34fpJfRJHBXI49GIH/Untitled?type=design&amp;no </w:t>
+      </w:r>
+      <w:proofErr w:type="spellStart"/>
       <w:r>
         <w:rPr>
           <w:rStyle w:val="a3"/>
         </w:rPr>
-        <w:t>2</w:t>
-      </w:r>
+        <w:t>de-id</w:t>
+      </w:r>
+      <w:proofErr w:type="spellEnd"/>
       <w:r>
         <w:rPr>
           <w:rStyle w:val="a3"/>
         </w:rPr>
-        <w:t xml:space="preserve">2nW34fpJfRJHBXI49GIH/Untitled?type=design&amp;no de-id=0%3A1&amp;mode=design&amp;t=lePvsE1EfHSCxvLi-1 </w:t>
+        <w:t>=0%3A1&amp;mode=</w:t>
+      </w:r>
+      <w:proofErr w:type="spellStart"/>
+      <w:r>
+        <w:rPr>
+          <w:rStyle w:val="a3"/>
+        </w:rPr>
+        <w:t>design&amp;t</w:t>
+      </w:r>
+      <w:proofErr w:type="spellEnd"/>
+      <w:r>
+        <w:rPr>
+          <w:rStyle w:val="a3"/>
+        </w:rPr>
+        <w:t xml:space="preserve">=lePvsE1EfHSCxvLi-1 </w:t>
       </w:r>
     </w:p>
     <w:p>
@@ -489,48 +1021,12 @@
           <w:rPr>
             <w:rStyle w:val="a3"/>
           </w:rPr>
-          <w:t>http</w:t>
+          <w:t>https://drive.google.com/file/d/15Epl3tqOk_fdXJaRhkZ6mNJMsfTN2D</w:t>
         </w:r>
         <w:r>
           <w:rPr>
             <w:rStyle w:val="a3"/>
-          </w:rPr>
-          <w:t>s</w:t>
-        </w:r>
-        <w:r>
-          <w:rPr>
-            <w:rStyle w:val="a3"/>
-          </w:rPr>
-          <w:t>://</w:t>
-        </w:r>
-        <w:r>
-          <w:rPr>
-            <w:rStyle w:val="a3"/>
-          </w:rPr>
-          <w:t>d</w:t>
-        </w:r>
-        <w:r>
-          <w:rPr>
-            <w:rStyle w:val="a3"/>
-          </w:rPr>
-          <w:t>rive.g</w:t>
-        </w:r>
-        <w:r>
-          <w:rPr>
-            <w:rStyle w:val="a3"/>
-          </w:rPr>
-          <w:t>o</w:t>
-        </w:r>
-        <w:r>
-          <w:rPr>
-            <w:rStyle w:val="a3"/>
-          </w:rPr>
-          <w:t>ogle.com/file/d/15Epl3tqOk_fdXJaRhkZ6mNJMsfTN2D</w:t>
-        </w:r>
-        <w:r>
-          <w:rPr>
-            <w:rStyle w:val="a3"/>
-            <w:lang w:val="en-US"/>
+            <w:lang w:val="ru-RU"/>
           </w:rPr>
           <w:t>-</w:t>
         </w:r>
@@ -538,8 +1034,30 @@
           <w:rPr>
             <w:rStyle w:val="a3"/>
           </w:rPr>
-          <w:t>r/view?usp=sharing</w:t>
+          <w:t>r/</w:t>
         </w:r>
+        <w:proofErr w:type="spellStart"/>
+        <w:r>
+          <w:rPr>
+            <w:rStyle w:val="a3"/>
+          </w:rPr>
+          <w:t>view?usp</w:t>
+        </w:r>
+        <w:proofErr w:type="spellEnd"/>
+        <w:r>
+          <w:rPr>
+            <w:rStyle w:val="a3"/>
+          </w:rPr>
+          <w:t>=</w:t>
+        </w:r>
+        <w:proofErr w:type="spellStart"/>
+        <w:r>
+          <w:rPr>
+            <w:rStyle w:val="a3"/>
+          </w:rPr>
+          <w:t>sharing</w:t>
+        </w:r>
+        <w:proofErr w:type="spellEnd"/>
       </w:hyperlink>
       <w:r>
         <w:rPr>
@@ -563,7 +1081,6 @@
         <w:ind w:left="-5"/>
       </w:pPr>
       <w:r>
-        <w:lastRenderedPageBreak/>
         <w:t xml:space="preserve">Посилання на діаграму послідовностей: </w:t>
       </w:r>
       <w:hyperlink r:id="rId7" w:history="1">
@@ -571,23 +1088,37 @@
           <w:rPr>
             <w:rStyle w:val="a3"/>
           </w:rPr>
-          <w:t>https://www.figma.com/file/7o7xLTHdUZhmfibqAoJzNK/Untitled?type=design&amp;no de-id=0%3A1&amp;mode=desi</w:t>
+          <w:t xml:space="preserve">https://www.figma.com/file/7o7xLTHdUZhmfibqAoJzNK/Untitled?type=design&amp;no </w:t>
         </w:r>
+        <w:proofErr w:type="spellStart"/>
         <w:r>
           <w:rPr>
             <w:rStyle w:val="a3"/>
           </w:rPr>
-          <w:t>g</w:t>
+          <w:t>de-id</w:t>
         </w:r>
+        <w:proofErr w:type="spellEnd"/>
         <w:r>
           <w:rPr>
             <w:rStyle w:val="a3"/>
           </w:rPr>
-          <w:t>n&amp;t=t9q0L2ghDwu6S89O-1</w:t>
+          <w:t>=0%3A1&amp;mode=</w:t>
+        </w:r>
+        <w:proofErr w:type="spellStart"/>
+        <w:r>
+          <w:rPr>
+            <w:rStyle w:val="a3"/>
+          </w:rPr>
+          <w:t>design&amp;t</w:t>
+        </w:r>
+        <w:proofErr w:type="spellEnd"/>
+        <w:r>
+          <w:rPr>
+            <w:rStyle w:val="a3"/>
+          </w:rPr>
+          <w:t>=t9q0L2ghDwu6S89O-1</w:t>
         </w:r>
       </w:hyperlink>
-      <w:bookmarkStart w:id="0" w:name="_GoBack"/>
-      <w:bookmarkEnd w:id="0"/>
       <w:r>
         <w:rPr>
           <w:color w:val="2E75B6"/>
@@ -691,6 +1222,7 @@
         <w:rPr>
           <w:color w:val="0563C1"/>
         </w:rPr>
+        <w:lastRenderedPageBreak/>
         <w:t xml:space="preserve"> </w:t>
       </w:r>
     </w:p>
@@ -739,6 +1271,181 @@
 <file path=word/numbering.xml><?xml version="1.0" encoding="utf-8"?>
 <w:numbering xmlns:wpc="http://schemas.microsoft.com/office/word/2010/wordprocessingCanvas" xmlns:cx="http://schemas.microsoft.com/office/drawing/2014/chartex" xmlns:cx1="http://schemas.microsoft.com/office/drawing/2015/9/8/chartex" xmlns:mc="http://schemas.openxmlformats.org/markup-compatibility/2006" xmlns:o="urn:schemas-microsoft-com:office:office" xmlns:r="http://schemas.openxmlformats.org/officeDocument/2006/relationships" xmlns:m="http://schemas.openxmlformats.org/officeDocument/2006/math" xmlns:v="urn:schemas-microsoft-com:vml" xmlns:wp14="http://schemas.microsoft.com/office/word/2010/wordprocessingDrawing" xmlns:wp="http://schemas.openxmlformats.org/drawingml/2006/wordprocessingDrawing" xmlns:w10="urn:schemas-microsoft-com:office:word" xmlns:w="http://schemas.openxmlformats.org/wordprocessingml/2006/main" xmlns:w14="http://schemas.microsoft.com/office/word/2010/wordml" xmlns:w15="http://schemas.microsoft.com/office/word/2012/wordml" xmlns:w16se="http://schemas.microsoft.com/office/word/2015/wordml/symex" xmlns:wpg="http://schemas.microsoft.com/office/word/2010/wordprocessingGroup" xmlns:wpi="http://schemas.microsoft.com/office/word/2010/wordprocessingInk" xmlns:wne="http://schemas.microsoft.com/office/word/2006/wordml" xmlns:wps="http://schemas.microsoft.com/office/word/2010/wordprocessingShape" mc:Ignorable="w14 w15 w16se wp14">
   <w:abstractNum w:abstractNumId="0" w15:restartNumberingAfterBreak="0">
+    <w:nsid w:val="3FA2734C"/>
+    <w:multiLevelType w:val="hybridMultilevel"/>
+    <w:tmpl w:val="E5F46542"/>
+    <w:lvl w:ilvl="0" w:tplc="0422000F">
+      <w:start w:val="1"/>
+      <w:numFmt w:val="decimal"/>
+      <w:lvlText w:val="%1."/>
+      <w:lvlJc w:val="left"/>
+      <w:pPr>
+        <w:ind w:left="720" w:hanging="360"/>
+      </w:pPr>
+    </w:lvl>
+    <w:lvl w:ilvl="1" w:tplc="04220019" w:tentative="1">
+      <w:start w:val="1"/>
+      <w:numFmt w:val="lowerLetter"/>
+      <w:lvlText w:val="%2."/>
+      <w:lvlJc w:val="left"/>
+      <w:pPr>
+        <w:ind w:left="1440" w:hanging="360"/>
+      </w:pPr>
+    </w:lvl>
+    <w:lvl w:ilvl="2" w:tplc="0422001B" w:tentative="1">
+      <w:start w:val="1"/>
+      <w:numFmt w:val="lowerRoman"/>
+      <w:lvlText w:val="%3."/>
+      <w:lvlJc w:val="right"/>
+      <w:pPr>
+        <w:ind w:left="2160" w:hanging="180"/>
+      </w:pPr>
+    </w:lvl>
+    <w:lvl w:ilvl="3" w:tplc="0422000F" w:tentative="1">
+      <w:start w:val="1"/>
+      <w:numFmt w:val="decimal"/>
+      <w:lvlText w:val="%4."/>
+      <w:lvlJc w:val="left"/>
+      <w:pPr>
+        <w:ind w:left="2880" w:hanging="360"/>
+      </w:pPr>
+    </w:lvl>
+    <w:lvl w:ilvl="4" w:tplc="04220019" w:tentative="1">
+      <w:start w:val="1"/>
+      <w:numFmt w:val="lowerLetter"/>
+      <w:lvlText w:val="%5."/>
+      <w:lvlJc w:val="left"/>
+      <w:pPr>
+        <w:ind w:left="3600" w:hanging="360"/>
+      </w:pPr>
+    </w:lvl>
+    <w:lvl w:ilvl="5" w:tplc="0422001B" w:tentative="1">
+      <w:start w:val="1"/>
+      <w:numFmt w:val="lowerRoman"/>
+      <w:lvlText w:val="%6."/>
+      <w:lvlJc w:val="right"/>
+      <w:pPr>
+        <w:ind w:left="4320" w:hanging="180"/>
+      </w:pPr>
+    </w:lvl>
+    <w:lvl w:ilvl="6" w:tplc="0422000F" w:tentative="1">
+      <w:start w:val="1"/>
+      <w:numFmt w:val="decimal"/>
+      <w:lvlText w:val="%7."/>
+      <w:lvlJc w:val="left"/>
+      <w:pPr>
+        <w:ind w:left="5040" w:hanging="360"/>
+      </w:pPr>
+    </w:lvl>
+    <w:lvl w:ilvl="7" w:tplc="04220019" w:tentative="1">
+      <w:start w:val="1"/>
+      <w:numFmt w:val="lowerLetter"/>
+      <w:lvlText w:val="%8."/>
+      <w:lvlJc w:val="left"/>
+      <w:pPr>
+        <w:ind w:left="5760" w:hanging="360"/>
+      </w:pPr>
+    </w:lvl>
+    <w:lvl w:ilvl="8" w:tplc="0422001B" w:tentative="1">
+      <w:start w:val="1"/>
+      <w:numFmt w:val="lowerRoman"/>
+      <w:lvlText w:val="%9."/>
+      <w:lvlJc w:val="right"/>
+      <w:pPr>
+        <w:ind w:left="6480" w:hanging="180"/>
+      </w:pPr>
+    </w:lvl>
+  </w:abstractNum>
+  <w:abstractNum w:abstractNumId="1" w15:restartNumberingAfterBreak="0">
+    <w:nsid w:val="4F2D338A"/>
+    <w:multiLevelType w:val="hybridMultilevel"/>
+    <w:tmpl w:val="B5563EEC"/>
+    <w:lvl w:ilvl="0" w:tplc="5DFCE852">
+      <w:start w:val="1"/>
+      <w:numFmt w:val="decimal"/>
+      <w:lvlText w:val="%1."/>
+      <w:lvlJc w:val="left"/>
+      <w:pPr>
+        <w:ind w:left="720" w:hanging="360"/>
+      </w:pPr>
+      <w:rPr>
+        <w:b w:val="0"/>
+      </w:rPr>
+    </w:lvl>
+    <w:lvl w:ilvl="1" w:tplc="04220019" w:tentative="1">
+      <w:start w:val="1"/>
+      <w:numFmt w:val="lowerLetter"/>
+      <w:lvlText w:val="%2."/>
+      <w:lvlJc w:val="left"/>
+      <w:pPr>
+        <w:ind w:left="1440" w:hanging="360"/>
+      </w:pPr>
+    </w:lvl>
+    <w:lvl w:ilvl="2" w:tplc="0422001B" w:tentative="1">
+      <w:start w:val="1"/>
+      <w:numFmt w:val="lowerRoman"/>
+      <w:lvlText w:val="%3."/>
+      <w:lvlJc w:val="right"/>
+      <w:pPr>
+        <w:ind w:left="2160" w:hanging="180"/>
+      </w:pPr>
+    </w:lvl>
+    <w:lvl w:ilvl="3" w:tplc="0422000F" w:tentative="1">
+      <w:start w:val="1"/>
+      <w:numFmt w:val="decimal"/>
+      <w:lvlText w:val="%4."/>
+      <w:lvlJc w:val="left"/>
+      <w:pPr>
+        <w:ind w:left="2880" w:hanging="360"/>
+      </w:pPr>
+    </w:lvl>
+    <w:lvl w:ilvl="4" w:tplc="04220019" w:tentative="1">
+      <w:start w:val="1"/>
+      <w:numFmt w:val="lowerLetter"/>
+      <w:lvlText w:val="%5."/>
+      <w:lvlJc w:val="left"/>
+      <w:pPr>
+        <w:ind w:left="3600" w:hanging="360"/>
+      </w:pPr>
+    </w:lvl>
+    <w:lvl w:ilvl="5" w:tplc="0422001B" w:tentative="1">
+      <w:start w:val="1"/>
+      <w:numFmt w:val="lowerRoman"/>
+      <w:lvlText w:val="%6."/>
+      <w:lvlJc w:val="right"/>
+      <w:pPr>
+        <w:ind w:left="4320" w:hanging="180"/>
+      </w:pPr>
+    </w:lvl>
+    <w:lvl w:ilvl="6" w:tplc="0422000F" w:tentative="1">
+      <w:start w:val="1"/>
+      <w:numFmt w:val="decimal"/>
+      <w:lvlText w:val="%7."/>
+      <w:lvlJc w:val="left"/>
+      <w:pPr>
+        <w:ind w:left="5040" w:hanging="360"/>
+      </w:pPr>
+    </w:lvl>
+    <w:lvl w:ilvl="7" w:tplc="04220019" w:tentative="1">
+      <w:start w:val="1"/>
+      <w:numFmt w:val="lowerLetter"/>
+      <w:lvlText w:val="%8."/>
+      <w:lvlJc w:val="left"/>
+      <w:pPr>
+        <w:ind w:left="5760" w:hanging="360"/>
+      </w:pPr>
+    </w:lvl>
+    <w:lvl w:ilvl="8" w:tplc="0422001B" w:tentative="1">
+      <w:start w:val="1"/>
+      <w:numFmt w:val="lowerRoman"/>
+      <w:lvlText w:val="%9."/>
+      <w:lvlJc w:val="right"/>
+      <w:pPr>
+        <w:ind w:left="6480" w:hanging="180"/>
+      </w:pPr>
+    </w:lvl>
+  </w:abstractNum>
+  <w:abstractNum w:abstractNumId="2" w15:restartNumberingAfterBreak="0">
     <w:nsid w:val="5D0251CD"/>
     <w:multiLevelType w:val="hybridMultilevel"/>
     <w:tmpl w:val="BD18DD48"/>
@@ -950,7 +1657,7 @@
       </w:rPr>
     </w:lvl>
   </w:abstractNum>
-  <w:abstractNum w:abstractNumId="1" w15:restartNumberingAfterBreak="0">
+  <w:abstractNum w:abstractNumId="3" w15:restartNumberingAfterBreak="0">
     <w:nsid w:val="6D5D4B58"/>
     <w:multiLevelType w:val="hybridMultilevel"/>
     <w:tmpl w:val="7554BD74"/>
@@ -1162,10 +1869,105 @@
       </w:rPr>
     </w:lvl>
   </w:abstractNum>
+  <w:abstractNum w:abstractNumId="4" w15:restartNumberingAfterBreak="0">
+    <w:nsid w:val="79E35D32"/>
+    <w:multiLevelType w:val="hybridMultilevel"/>
+    <w:tmpl w:val="01FEDBB0"/>
+    <w:lvl w:ilvl="0" w:tplc="0422000F">
+      <w:start w:val="1"/>
+      <w:numFmt w:val="decimal"/>
+      <w:lvlText w:val="%1."/>
+      <w:lvlJc w:val="left"/>
+      <w:pPr>
+        <w:ind w:left="720" w:hanging="360"/>
+      </w:pPr>
+    </w:lvl>
+    <w:lvl w:ilvl="1" w:tplc="04220019" w:tentative="1">
+      <w:start w:val="1"/>
+      <w:numFmt w:val="lowerLetter"/>
+      <w:lvlText w:val="%2."/>
+      <w:lvlJc w:val="left"/>
+      <w:pPr>
+        <w:ind w:left="1440" w:hanging="360"/>
+      </w:pPr>
+    </w:lvl>
+    <w:lvl w:ilvl="2" w:tplc="0422001B" w:tentative="1">
+      <w:start w:val="1"/>
+      <w:numFmt w:val="lowerRoman"/>
+      <w:lvlText w:val="%3."/>
+      <w:lvlJc w:val="right"/>
+      <w:pPr>
+        <w:ind w:left="2160" w:hanging="180"/>
+      </w:pPr>
+    </w:lvl>
+    <w:lvl w:ilvl="3" w:tplc="0422000F" w:tentative="1">
+      <w:start w:val="1"/>
+      <w:numFmt w:val="decimal"/>
+      <w:lvlText w:val="%4."/>
+      <w:lvlJc w:val="left"/>
+      <w:pPr>
+        <w:ind w:left="2880" w:hanging="360"/>
+      </w:pPr>
+    </w:lvl>
+    <w:lvl w:ilvl="4" w:tplc="04220019" w:tentative="1">
+      <w:start w:val="1"/>
+      <w:numFmt w:val="lowerLetter"/>
+      <w:lvlText w:val="%5."/>
+      <w:lvlJc w:val="left"/>
+      <w:pPr>
+        <w:ind w:left="3600" w:hanging="360"/>
+      </w:pPr>
+    </w:lvl>
+    <w:lvl w:ilvl="5" w:tplc="0422001B" w:tentative="1">
+      <w:start w:val="1"/>
+      <w:numFmt w:val="lowerRoman"/>
+      <w:lvlText w:val="%6."/>
+      <w:lvlJc w:val="right"/>
+      <w:pPr>
+        <w:ind w:left="4320" w:hanging="180"/>
+      </w:pPr>
+    </w:lvl>
+    <w:lvl w:ilvl="6" w:tplc="0422000F" w:tentative="1">
+      <w:start w:val="1"/>
+      <w:numFmt w:val="decimal"/>
+      <w:lvlText w:val="%7."/>
+      <w:lvlJc w:val="left"/>
+      <w:pPr>
+        <w:ind w:left="5040" w:hanging="360"/>
+      </w:pPr>
+    </w:lvl>
+    <w:lvl w:ilvl="7" w:tplc="04220019" w:tentative="1">
+      <w:start w:val="1"/>
+      <w:numFmt w:val="lowerLetter"/>
+      <w:lvlText w:val="%8."/>
+      <w:lvlJc w:val="left"/>
+      <w:pPr>
+        <w:ind w:left="5760" w:hanging="360"/>
+      </w:pPr>
+    </w:lvl>
+    <w:lvl w:ilvl="8" w:tplc="0422001B" w:tentative="1">
+      <w:start w:val="1"/>
+      <w:numFmt w:val="lowerRoman"/>
+      <w:lvlText w:val="%9."/>
+      <w:lvlJc w:val="right"/>
+      <w:pPr>
+        <w:ind w:left="6480" w:hanging="180"/>
+      </w:pPr>
+    </w:lvl>
+  </w:abstractNum>
   <w:num w:numId="1">
+    <w:abstractNumId w:val="2"/>
+  </w:num>
+  <w:num w:numId="2">
+    <w:abstractNumId w:val="3"/>
+  </w:num>
+  <w:num w:numId="3">
+    <w:abstractNumId w:val="4"/>
+  </w:num>
+  <w:num w:numId="4">
     <w:abstractNumId w:val="0"/>
   </w:num>
-  <w:num w:numId="2">
+  <w:num w:numId="5">
     <w:abstractNumId w:val="1"/>
   </w:num>
 </w:numbering>
@@ -1564,6 +2366,7 @@
   <w:style w:type="paragraph" w:default="1" w:styleId="a">
     <w:name w:val="Normal"/>
     <w:qFormat/>
+    <w:rsid w:val="00CA031F"/>
     <w:pPr>
       <w:spacing w:after="39" w:line="268" w:lineRule="auto"/>
       <w:ind w:left="370" w:hanging="10"/>
@@ -1653,6 +2456,17 @@
       <w:color w:val="954F72" w:themeColor="followedHyperlink"/>
       <w:u w:val="single"/>
     </w:rPr>
+  </w:style>
+  <w:style w:type="paragraph" w:styleId="a5">
+    <w:name w:val="List Paragraph"/>
+    <w:basedOn w:val="a"/>
+    <w:uiPriority w:val="34"/>
+    <w:qFormat/>
+    <w:rsid w:val="00E346F3"/>
+    <w:pPr>
+      <w:ind w:left="720"/>
+      <w:contextualSpacing/>
+    </w:pPr>
   </w:style>
 </w:styles>
 </file>

</xml_diff>